<commit_message>
5/10 - Removed unused variables on the image processing module
</commit_message>
<xml_diff>
--- a/Monografia/Partes/Capitulo 3.docx
+++ b/Monografia/Partes/Capitulo 3.docx
@@ -44,7 +44,50 @@
         <w:t>software</w:t>
       </w:r>
       <w:r>
-        <w:t>, é explicado detalhadamente o funcionamento de cada função utilizada e por fim, o funcionamento dos módulos como um todo. Também estão presentes os resultados obtidos, análises dos resultados e uma análise do projeto como um todo, levando em conta as dificuldades e limitações que surgiram durante o processo.</w:t>
+        <w:t>, é explicado</w:t>
+      </w:r>
+      <w:r>
+        <w:t xml:space="preserve"> </w:t>
+      </w:r>
+      <w:r>
+        <w:t>o funcionamento dos módulos como um todo</w:t>
+      </w:r>
+      <w:r>
+        <w:t xml:space="preserve"> </w:t>
+      </w:r>
+      <w:r>
+        <w:t>e por fim,</w:t>
+      </w:r>
+      <w:r>
+        <w:t xml:space="preserve"> </w:t>
+      </w:r>
+      <w:r>
+        <w:t>o funcionamento</w:t>
+      </w:r>
+      <w:r>
+        <w:t xml:space="preserve"> detalhado</w:t>
+      </w:r>
+      <w:r>
+        <w:t xml:space="preserve"> de cada função utilizada.</w:t>
+      </w:r>
+      <w:r>
+        <w:t xml:space="preserve"> </w:t>
+      </w:r>
+      <w:r>
+        <w:rPr>
+          <w:color w:val="FF0000"/>
+          <w:highlight w:val="yellow"/>
+        </w:rPr>
+        <w:t>HARDWARE MISSING</w:t>
+      </w:r>
+      <w:r>
+        <w:rPr>
+          <w:color w:val="FF0000"/>
+        </w:rPr>
+        <w:t xml:space="preserve"> </w:t>
+      </w:r>
+      <w:r>
+        <w:t>Também estão presentes os resultados obtidos, análises dos resultados e uma análise do projeto como um todo, levando em conta as dificuldades e limitações que surgiram durante o processo.</w:t>
       </w:r>
     </w:p>
     <w:p>
@@ -83,146 +126,1477 @@
       </w:r>
       <w:r>
         <w:t>decida quais regiões precisam ser irrigadas e o quanto de água cada uma dessas regiões necessita.</w:t>
+      </w:r>
+      <w:r>
+        <w:t xml:space="preserve"> </w:t>
+      </w:r>
+      <w:r>
+        <w:t xml:space="preserve"> </w:t>
+      </w:r>
+    </w:p>
+    <w:p>
+      <w:pPr>
+        <w:pStyle w:val="Texto"/>
+      </w:pPr>
+      <w:r>
+        <w:tab/>
+      </w:r>
+      <w:r>
+        <w:t xml:space="preserve">O sistema de irrigação autônomo possui duas frentes igualmente importantes: O </w:t>
+      </w:r>
+      <w:r>
+        <w:rPr>
+          <w:i/>
+        </w:rPr>
+        <w:t xml:space="preserve">software </w:t>
+      </w:r>
+      <w:r>
+        <w:t xml:space="preserve">que é o responsável por controlar o sistema e tomar a decisão de regar ou não a área e o </w:t>
+      </w:r>
+      <w:r>
+        <w:rPr>
+          <w:i/>
+        </w:rPr>
+        <w:t>hardware</w:t>
+      </w:r>
+      <w:r>
+        <w:t xml:space="preserve">, que é onde o </w:t>
+      </w:r>
+      <w:r>
+        <w:rPr>
+          <w:i/>
+        </w:rPr>
+        <w:t xml:space="preserve">software </w:t>
+      </w:r>
+      <w:r>
+        <w:t>irá ficar hospedado e também responsável pelas ações do sistema.</w:t>
+      </w:r>
+    </w:p>
+    <w:p>
+      <w:pPr>
+        <w:pStyle w:val="Texto"/>
+      </w:pPr>
+      <w:r>
+        <w:tab/>
+        <w:t xml:space="preserve">O </w:t>
+      </w:r>
+      <w:r>
+        <w:rPr>
+          <w:i/>
+        </w:rPr>
+        <w:t xml:space="preserve">software </w:t>
+      </w:r>
+      <w:r>
+        <w:t>é dividido em duas partes, a parte de tomada de decisão, que foi desenvolvida na linguagem C++ e a parte responsável por ler os sensores e transmitir os valores obtidos, que foi desenvolvida na linguagem do Arduino, que é baseada na linguagem C.</w:t>
+      </w:r>
+    </w:p>
+    <w:p>
+      <w:pPr>
+        <w:pStyle w:val="Texto"/>
+      </w:pPr>
+      <w:r>
+        <w:tab/>
+        <w:t xml:space="preserve">O </w:t>
+      </w:r>
+      <w:r>
+        <w:rPr>
+          <w:i/>
+        </w:rPr>
+        <w:t>hardware</w:t>
+      </w:r>
+      <w:r>
+        <w:t xml:space="preserve"> consiste na </w:t>
+      </w:r>
+      <w:r>
+        <w:rPr>
+          <w:highlight w:val="yellow"/>
+        </w:rPr>
+        <w:t>Raspbery Pi</w:t>
+      </w:r>
+      <w:r>
+        <w:t>, hospedeira do programa responsável pela tomada de decisão, um Arduino, responsável por ler os valores dos sensores e outro Arduino responsável por controlar o motor que regula a quantidade de água usada para regar uma área.</w:t>
+      </w:r>
+    </w:p>
+    <w:p>
+      <w:pPr>
+        <w:pStyle w:val="Subsubtitulo"/>
+      </w:pPr>
+      <w:r>
+        <w:t>3.2.1 Software</w:t>
+      </w:r>
+    </w:p>
+    <w:p>
+      <w:pPr>
+        <w:pStyle w:val="Texto"/>
+      </w:pPr>
+      <w:r>
+        <w:tab/>
+        <w:t xml:space="preserve">O programa principal, o que recebe os dados e a imagem e gera a decisão para cada bloco a ser irrigado foi dividido em quatro </w:t>
+      </w:r>
+      <w:r>
+        <w:t>módulo</w:t>
+      </w:r>
+      <w:r>
+        <w:t xml:space="preserve">s: Núcleo, onde se encontra a função </w:t>
+      </w:r>
+      <w:r>
+        <w:rPr>
+          <w:i/>
+        </w:rPr>
+        <w:t>main</w:t>
+      </w:r>
+      <w:r>
+        <w:t xml:space="preserve">, que comanda todo o programa; Processamento de Imagem, que é onde a imagem recebida pelo programa é processada a fim de extrair as informações necessárias; Tomada de Decisão, onde se encontram as funções responsáveis por obter os dados da </w:t>
+      </w:r>
+      <w:r>
+        <w:rPr>
+          <w:i/>
+        </w:rPr>
+        <w:t>internet</w:t>
+      </w:r>
+      <w:r>
+        <w:t xml:space="preserve"> e dos sensores, assim como a função que salva os resultados em um arquivo e Sprinkler, </w:t>
+      </w:r>
+      <w:r>
+        <w:t>módulo</w:t>
+      </w:r>
+      <w:r>
+        <w:t xml:space="preserve"> que se encarrega de moldar o jato que vai irrigar o bloco selecionado.</w:t>
+      </w:r>
+    </w:p>
+    <w:p>
+      <w:pPr>
+        <w:pStyle w:val="Subsubtitulo"/>
+        <w:rPr>
+          <w:sz w:val="24"/>
+          <w:szCs w:val="24"/>
+        </w:rPr>
+      </w:pPr>
+      <w:r>
+        <w:rPr>
+          <w:sz w:val="24"/>
+          <w:szCs w:val="24"/>
+        </w:rPr>
+        <w:lastRenderedPageBreak/>
+        <w:t xml:space="preserve">3.2.1.1 </w:t>
+      </w:r>
+      <w:r>
+        <w:rPr>
+          <w:sz w:val="24"/>
+          <w:szCs w:val="24"/>
+        </w:rPr>
+        <w:t>Núcleo</w:t>
+      </w:r>
+    </w:p>
+    <w:p>
+      <w:pPr>
+        <w:pStyle w:val="Texto"/>
+      </w:pPr>
+      <w:r>
+        <w:tab/>
+        <w:t xml:space="preserve">No núcleo, todos os outros </w:t>
+      </w:r>
+      <w:r>
+        <w:t>módulo</w:t>
+      </w:r>
+      <w:r>
+        <w:t>s são chamados através de suas funções. Seu fluxo principal está representado no fluxograma abaixo:</w:t>
+      </w:r>
+    </w:p>
+    <w:p>
+      <w:pPr>
+        <w:pStyle w:val="Texto"/>
+        <w:jc w:val="center"/>
+      </w:pPr>
+      <w:r>
+        <w:rPr>
+          <w:noProof/>
+        </w:rPr>
+        <w:drawing>
+          <wp:inline distT="0" distB="0" distL="0" distR="0">
+            <wp:extent cx="3495675" cy="5973099"/>
+            <wp:effectExtent l="0" t="0" r="0" b="8890"/>
+            <wp:docPr id="4" name="Imagem 4"/>
+            <wp:cNvGraphicFramePr>
+              <a:graphicFrameLocks xmlns:a="http://schemas.openxmlformats.org/drawingml/2006/main" noChangeAspect="1"/>
+            </wp:cNvGraphicFramePr>
+            <a:graphic xmlns:a="http://schemas.openxmlformats.org/drawingml/2006/main">
+              <a:graphicData uri="http://schemas.openxmlformats.org/drawingml/2006/picture">
+                <pic:pic xmlns:pic="http://schemas.openxmlformats.org/drawingml/2006/picture">
+                  <pic:nvPicPr>
+                    <pic:cNvPr id="4" name="diagramacore.png"/>
+                    <pic:cNvPicPr/>
+                  </pic:nvPicPr>
+                  <pic:blipFill>
+                    <a:blip r:embed="rId4">
+                      <a:extLst>
+                        <a:ext uri="{28A0092B-C50C-407E-A947-70E740481C1C}">
+                          <a14:useLocalDpi xmlns:a14="http://schemas.microsoft.com/office/drawing/2010/main" val="0"/>
+                        </a:ext>
+                      </a:extLst>
+                    </a:blip>
+                    <a:stretch>
+                      <a:fillRect/>
+                    </a:stretch>
+                  </pic:blipFill>
+                  <pic:spPr>
+                    <a:xfrm>
+                      <a:off x="0" y="0"/>
+                      <a:ext cx="3504785" cy="5988665"/>
+                    </a:xfrm>
+                    <a:prstGeom prst="rect">
+                      <a:avLst/>
+                    </a:prstGeom>
+                  </pic:spPr>
+                </pic:pic>
+              </a:graphicData>
+            </a:graphic>
+          </wp:inline>
+        </w:drawing>
+      </w:r>
+    </w:p>
+    <w:p>
+      <w:pPr>
+        <w:pStyle w:val="Texto"/>
+        <w:jc w:val="center"/>
+      </w:pPr>
+      <w:r>
+        <w:t>(Fonte: Elaborado pelo Autor)</w:t>
+      </w:r>
+    </w:p>
+    <w:p>
+      <w:pPr>
+        <w:pStyle w:val="Texto"/>
+      </w:pPr>
+      <w:r>
+        <w:tab/>
+      </w:r>
+    </w:p>
+    <w:p>
+      <w:pPr>
+        <w:pStyle w:val="Texto"/>
+      </w:pPr>
+    </w:p>
+    <w:p>
+      <w:pPr>
+        <w:pStyle w:val="Texto"/>
+      </w:pPr>
+      <w:r>
+        <w:lastRenderedPageBreak/>
+        <w:tab/>
+        <w:t xml:space="preserve">O programa foi projetado como um laço que espera sempre o horário de regar as plantas, que nesse projeto foi definido como meia noite (00:00). </w:t>
+      </w:r>
+      <w:r>
+        <w:rPr>
+          <w:highlight w:val="yellow"/>
+        </w:rPr>
+        <w:t xml:space="preserve">Esse horário foi escolhido </w:t>
+      </w:r>
+      <w:r>
+        <w:rPr>
+          <w:color w:val="FF0000"/>
+          <w:highlight w:val="yellow"/>
+        </w:rPr>
+        <w:t>########</w:t>
+      </w:r>
+      <w:r>
+        <w:t>.</w:t>
+      </w:r>
+    </w:p>
+    <w:p>
+      <w:pPr>
+        <w:pStyle w:val="Texto"/>
+      </w:pPr>
+      <w:r>
+        <w:t>Caso a temperatura esteja muito baixa (abaixo dos 10º C), opta-se por regar as plantas de manhã, evitando que a água congele.</w:t>
+      </w:r>
+    </w:p>
+    <w:p>
+      <w:pPr>
+        <w:pStyle w:val="Texto"/>
+      </w:pPr>
+      <w:r>
+        <w:tab/>
+        <w:t xml:space="preserve">Definido o horário em que as plantas serão regadas, chama-se, então, as funções responsáveis por coletar os dados. Desses valores coletados, o primeiro a ser utilizado é o coeficiente de chuva. Ele representa a probabilidade de chuva </w:t>
+      </w:r>
+      <w:r>
+        <w:t>contabilizando a previsão do tempo para o dia atual e os próximos dois (ensolarado, nublado, chuvoso, tempo claro e nevando) e quanto maior o seu valor, menor a necessidade de se regar as plantas. Se o número for muito baixo, significa que não há necessidade e então o laço volta para o começo, esperando pelo horário da próxima irrigação.</w:t>
+      </w:r>
+    </w:p>
+    <w:p>
+      <w:pPr>
+        <w:pStyle w:val="Texto"/>
+      </w:pPr>
+      <w:r>
+        <w:tab/>
+        <w:t>Após a verificação da possibilidade de chuva, vem o procedimento principal do programa, que é</w:t>
+      </w:r>
+      <w:r>
+        <w:t xml:space="preserve"> outro laço onde se faz</w:t>
+      </w:r>
+      <w:r>
+        <w:t xml:space="preserve"> o cálculo da fórmula que diz se </w:t>
+      </w:r>
+      <w:r>
+        <w:t>o bloco (a imagem com a área total a ser irrigada é dividida em blocos, sendo que para cada um é calculada a fórmula para decidir se eles serão regados ou não)</w:t>
+      </w:r>
+      <w:r>
+        <w:t xml:space="preserve"> deve ser </w:t>
+      </w:r>
+      <w:r>
+        <w:t>irrigado</w:t>
+      </w:r>
+      <w:r>
+        <w:t xml:space="preserve"> ou não. A fórmula leva em conta os valores coletados anteriormente, que são: Insolação, Velocidade do Vento, Umidade do Solo, Coeficiente de Chuva, Cor da Área e o Resultado do dia Anterior. Assim como o coeficiente da chuva, esse cálculo resulta num valor numérico entre 0 e 100 onde 100 é a necessidade máxima de água e de 10 até 0 significa que não é necessário </w:t>
+      </w:r>
+      <w:r>
+        <w:t>regar aquele bloco</w:t>
+      </w:r>
+      <w:r>
+        <w:t>.</w:t>
+      </w:r>
+    </w:p>
+    <w:p>
+      <w:pPr>
+        <w:pStyle w:val="Texto"/>
+      </w:pPr>
+      <w:r>
+        <w:tab/>
+        <w:t xml:space="preserve">Feito o cálculo da fórmula e decidido se </w:t>
+      </w:r>
+      <w:r>
+        <w:t xml:space="preserve">o bloco deve ser irrigado ou não, faz-se </w:t>
+      </w:r>
+      <w:r>
+        <w:t>o mesmo para os próximos até o fim dos blocos. Ao terminar o laço interior, os resultados são salvos num arquivo para serem utilizados no dia seguinte e então o programa volta a esperar pela meia noite.</w:t>
+      </w:r>
+    </w:p>
+    <w:p>
+      <w:pPr>
+        <w:pStyle w:val="Subsubtitulo"/>
+        <w:rPr>
+          <w:sz w:val="24"/>
+        </w:rPr>
+      </w:pPr>
+      <w:r>
+        <w:rPr>
+          <w:sz w:val="24"/>
+        </w:rPr>
+        <w:t xml:space="preserve">3.2.1.2 </w:t>
+      </w:r>
+      <w:r>
+        <w:rPr>
+          <w:sz w:val="24"/>
+          <w:highlight w:val="yellow"/>
+        </w:rPr>
+        <w:t>Processamento de Imagens</w:t>
+      </w:r>
+    </w:p>
+    <w:p>
+      <w:pPr>
+        <w:pStyle w:val="Texto"/>
+      </w:pPr>
+      <w:r>
+        <w:tab/>
+      </w:r>
+      <w:r>
+        <w:t xml:space="preserve">O </w:t>
+      </w:r>
+      <w:r>
+        <w:t>módulo</w:t>
+      </w:r>
+      <w:r>
+        <w:t xml:space="preserve"> do programa responsável pelo processamento de imagens é extremamente dependente da biblioteca OpenCV, portanto algumas etapas de seu fluxo são funções implementadas </w:t>
+      </w:r>
+      <w:r>
+        <w:t>pela biblioteca</w:t>
+      </w:r>
+      <w:r>
+        <w:t xml:space="preserve">. O fluxo completo deste </w:t>
+      </w:r>
+      <w:r>
+        <w:t>módulo</w:t>
+      </w:r>
+      <w:r>
+        <w:t xml:space="preserve"> encontra-se no fluxograma abaixo:</w:t>
+      </w:r>
+    </w:p>
+    <w:p>
+      <w:pPr>
+        <w:pStyle w:val="Texto"/>
+        <w:jc w:val="center"/>
+      </w:pPr>
+      <w:r>
+        <w:rPr>
+          <w:noProof/>
+        </w:rPr>
+        <w:lastRenderedPageBreak/>
+        <w:drawing>
+          <wp:inline distT="0" distB="0" distL="0" distR="0">
+            <wp:extent cx="1259838" cy="7858125"/>
+            <wp:effectExtent l="0" t="0" r="0" b="0"/>
+            <wp:docPr id="6" name="Imagem 6"/>
+            <wp:cNvGraphicFramePr>
+              <a:graphicFrameLocks xmlns:a="http://schemas.openxmlformats.org/drawingml/2006/main" noChangeAspect="1"/>
+            </wp:cNvGraphicFramePr>
+            <a:graphic xmlns:a="http://schemas.openxmlformats.org/drawingml/2006/main">
+              <a:graphicData uri="http://schemas.openxmlformats.org/drawingml/2006/picture">
+                <pic:pic xmlns:pic="http://schemas.openxmlformats.org/drawingml/2006/picture">
+                  <pic:nvPicPr>
+                    <pic:cNvPr id="6" name="diagramaimgprc.png"/>
+                    <pic:cNvPicPr/>
+                  </pic:nvPicPr>
+                  <pic:blipFill>
+                    <a:blip r:embed="rId5">
+                      <a:extLst>
+                        <a:ext uri="{28A0092B-C50C-407E-A947-70E740481C1C}">
+                          <a14:useLocalDpi xmlns:a14="http://schemas.microsoft.com/office/drawing/2010/main" val="0"/>
+                        </a:ext>
+                      </a:extLst>
+                    </a:blip>
+                    <a:stretch>
+                      <a:fillRect/>
+                    </a:stretch>
+                  </pic:blipFill>
+                  <pic:spPr>
+                    <a:xfrm>
+                      <a:off x="0" y="0"/>
+                      <a:ext cx="1281472" cy="7993064"/>
+                    </a:xfrm>
+                    <a:prstGeom prst="rect">
+                      <a:avLst/>
+                    </a:prstGeom>
+                  </pic:spPr>
+                </pic:pic>
+              </a:graphicData>
+            </a:graphic>
+          </wp:inline>
+        </w:drawing>
+      </w:r>
+    </w:p>
+    <w:p>
+      <w:pPr>
+        <w:pStyle w:val="Texto"/>
+        <w:jc w:val="center"/>
+      </w:pPr>
+      <w:r>
+        <w:t>(Fonte: Autor)</w:t>
+      </w:r>
+    </w:p>
+    <w:p>
+      <w:pPr>
+        <w:pStyle w:val="Texto"/>
+      </w:pPr>
+      <w:r>
+        <w:lastRenderedPageBreak/>
+        <w:tab/>
+        <w:t>O processamento de imagens nesse projeto é uma sucessão de ações em cima da</w:t>
+      </w:r>
+      <w:r>
+        <w:t>s</w:t>
+      </w:r>
+      <w:r>
+        <w:t xml:space="preserve"> im</w:t>
+      </w:r>
+      <w:r>
+        <w:t>agens iniciais, resultando em um vetor de blocos que representa as áreas que serão avaliadas para irrigação. Seu fluxo é simples e não possui nenhum laço de repetição ou rota alternativa, essa sequência de ações é chamada no início do programa e só é executada uma vez.</w:t>
+      </w:r>
+    </w:p>
+    <w:p>
+      <w:pPr>
+        <w:pStyle w:val="Texto"/>
+      </w:pPr>
+      <w:r>
+        <w:tab/>
+        <w:t xml:space="preserve">As imagens que chegam como parâmetro para o programa são juntadas através do método de </w:t>
+      </w:r>
+      <w:r>
+        <w:rPr>
+          <w:i/>
+        </w:rPr>
+        <w:t>stitching</w:t>
+      </w:r>
+      <w:r>
+        <w:t xml:space="preserve"> e a partir desse resultado são feitas as operações necessárias para extrair a informação desejada da imagem. O </w:t>
+      </w:r>
+      <w:r>
+        <w:rPr>
+          <w:i/>
+        </w:rPr>
+        <w:t>blur</w:t>
+      </w:r>
+      <w:r>
+        <w:t xml:space="preserve">, conversão do espaço BGR (RGB na notação do OpenCV) para HSV, segmentação da imagem e processamento morfológico são todos métodos implementados pela biblioteca do OpenCV e são necessários para manter na imagem somente o que é desejado, que no caso desse projeto é a grama. A partir da imagem gerada por essas operações, são calculados a cor média dos pixels de bloco em bloco, sendo cada bloco um quadrado de lado de 100 </w:t>
+      </w:r>
+      <w:r>
+        <w:rPr>
+          <w:i/>
+        </w:rPr>
+        <w:t>pixels</w:t>
+      </w:r>
+      <w:r>
+        <w:t>. Após esse cálculo, todos os pixels dentro da área onde foi calculada a média são “pintados” na cor média. Após essa transformação, é aplicada uma máscara para determinar quais blocos são considerados saudáveis e quais não são. Os blocos considerados não saudáveis, ou blocos que necessitam ser regados, são salvos num vetor que será mandado ao núcleo do programa onde será feito o processo de tomada de decisão.</w:t>
+      </w:r>
+    </w:p>
+    <w:p>
+      <w:pPr>
+        <w:pStyle w:val="Subsubtitulo"/>
+        <w:rPr>
+          <w:sz w:val="24"/>
+        </w:rPr>
+      </w:pPr>
+      <w:r>
+        <w:rPr>
+          <w:sz w:val="24"/>
+        </w:rPr>
+        <w:t>3.2.1.3 Tomada de Decisão</w:t>
+      </w:r>
+    </w:p>
+    <w:p>
+      <w:pPr>
+        <w:pStyle w:val="Texto"/>
+      </w:pPr>
+      <w:r>
+        <w:tab/>
+      </w:r>
+      <w:r>
+        <w:t xml:space="preserve">Assim como no processamento de imagens, o fluxo de tomada de decisão é uma sequência de operações </w:t>
+      </w:r>
+      <w:r>
+        <w:t>com a diferença que no final existem duas possibilidades: regar ou não regar o bloco. O fluxograma da tomada de decisão é:</w:t>
+      </w:r>
+    </w:p>
+    <w:p>
+      <w:pPr>
+        <w:pStyle w:val="Texto"/>
+        <w:jc w:val="center"/>
+      </w:pPr>
+      <w:r>
+        <w:rPr>
+          <w:noProof/>
+        </w:rPr>
+        <w:lastRenderedPageBreak/>
+        <w:drawing>
+          <wp:inline distT="0" distB="0" distL="0" distR="0">
+            <wp:extent cx="2685061" cy="7715250"/>
+            <wp:effectExtent l="0" t="0" r="1270" b="0"/>
+            <wp:docPr id="2" name="Imagem 2"/>
+            <wp:cNvGraphicFramePr>
+              <a:graphicFrameLocks xmlns:a="http://schemas.openxmlformats.org/drawingml/2006/main" noChangeAspect="1"/>
+            </wp:cNvGraphicFramePr>
+            <a:graphic xmlns:a="http://schemas.openxmlformats.org/drawingml/2006/main">
+              <a:graphicData uri="http://schemas.openxmlformats.org/drawingml/2006/picture">
+                <pic:pic xmlns:pic="http://schemas.openxmlformats.org/drawingml/2006/picture">
+                  <pic:nvPicPr>
+                    <pic:cNvPr id="2" name="diagramadecisao.png"/>
+                    <pic:cNvPicPr/>
+                  </pic:nvPicPr>
+                  <pic:blipFill>
+                    <a:blip r:embed="rId6">
+                      <a:extLst>
+                        <a:ext uri="{28A0092B-C50C-407E-A947-70E740481C1C}">
+                          <a14:useLocalDpi xmlns:a14="http://schemas.microsoft.com/office/drawing/2010/main" val="0"/>
+                        </a:ext>
+                      </a:extLst>
+                    </a:blip>
+                    <a:stretch>
+                      <a:fillRect/>
+                    </a:stretch>
+                  </pic:blipFill>
+                  <pic:spPr>
+                    <a:xfrm>
+                      <a:off x="0" y="0"/>
+                      <a:ext cx="2695477" cy="7745180"/>
+                    </a:xfrm>
+                    <a:prstGeom prst="rect">
+                      <a:avLst/>
+                    </a:prstGeom>
+                  </pic:spPr>
+                </pic:pic>
+              </a:graphicData>
+            </a:graphic>
+          </wp:inline>
+        </w:drawing>
+      </w:r>
+    </w:p>
+    <w:p>
+      <w:pPr>
+        <w:pStyle w:val="Texto"/>
+        <w:jc w:val="center"/>
+      </w:pPr>
+      <w:r>
+        <w:t>(Fonte: Elaborado pelo autor)</w:t>
+      </w:r>
+    </w:p>
+    <w:p>
+      <w:pPr>
+        <w:pStyle w:val="Texto"/>
+      </w:pPr>
+      <w:r>
+        <w:lastRenderedPageBreak/>
+        <w:tab/>
+        <w:t xml:space="preserve">As informações do tempo e do vento são retiradas da internet através de uma linha de comando, já as informações da umidade do solo e insolação são obtidas através dos respectivos sensores. O resultado anterior é lido de um arquivo onde todos os resultados são salvos, como mostrado no fluxograma do núcleo do programa. Por fim, o valor da cor é o módulo do vetor </w:t>
+      </w:r>
+      <w:r>
+        <w:t>diferença entre a cor do bloco e a cor que é o valor inferior no intervalo que define se a grama precisa ser regada, ou seja, é o valor da grama menos saudável</w:t>
+      </w:r>
+      <w:r>
+        <w:t>.</w:t>
+      </w:r>
+    </w:p>
+    <w:p>
+      <w:pPr>
+        <w:pStyle w:val="Texto"/>
+      </w:pPr>
+      <w:r>
+        <w:tab/>
+        <w:t xml:space="preserve">Após a obtenção de todos os valores necessários, faz-se o cálculo da fórmula para decidir se o bloco vai ser regado ou não. A partir da leitura do resultado anterior até o final, o fluxo é o mesmo que o fluxo do </w:t>
+      </w:r>
+      <w:r>
+        <w:rPr>
+          <w:i/>
+        </w:rPr>
+        <w:t>loop</w:t>
+      </w:r>
+      <w:r>
+        <w:t xml:space="preserve"> interior encontrado no Núcleo. Isso acontece pois para a tomada de decisão, não existe uma função que englobe todas as outras do mesmo </w:t>
+      </w:r>
+      <w:r>
+        <w:t>módulo</w:t>
+      </w:r>
+      <w:r>
+        <w:t xml:space="preserve"> como acontece com o processamento de imagens, portanto, as funções são chamadas individualmente pelo núcleo.</w:t>
+      </w:r>
+    </w:p>
+    <w:p>
+      <w:pPr>
+        <w:pStyle w:val="Subsubsubtitulo"/>
+      </w:pPr>
+      <w:r>
+        <w:t>3.2.1.4 Sprinklers</w:t>
+      </w:r>
+    </w:p>
+    <w:p>
+      <w:pPr>
+        <w:pStyle w:val="Texto"/>
+      </w:pPr>
+      <w:r>
+        <w:tab/>
+        <w:t>O módulo responsável pelos sprinklers é o mais simples, sendo dois métodos os mais importantes: O método responsável por ler os sprinklers de um arquivo e o método que define os jatos. Esse último</w:t>
+      </w:r>
+      <w:r>
+        <w:t xml:space="preserve"> detecta o sprinkler adequado para o bloco que foi passado como parâmetro e</w:t>
+      </w:r>
+      <w:r>
+        <w:t xml:space="preserve"> chama todas as funções</w:t>
+      </w:r>
+      <w:r>
+        <w:t xml:space="preserve"> restantes</w:t>
+      </w:r>
+      <w:r>
+        <w:t xml:space="preserve"> do módulo</w:t>
+      </w:r>
+      <w:r>
+        <w:t>: a do cálculo da distância entre sprinkler e módulo e a do cálculo do ângulo entre sprinkler e módulo. A orientação é determinada na detecção de qual sprinkler será utilizado.</w:t>
+      </w:r>
+    </w:p>
+    <w:p>
+      <w:pPr>
+        <w:pStyle w:val="Texto"/>
+        <w:jc w:val="center"/>
+      </w:pPr>
+      <w:r>
+        <w:rPr>
+          <w:noProof/>
+        </w:rPr>
+        <w:lastRenderedPageBreak/>
+        <w:drawing>
+          <wp:inline distT="0" distB="0" distL="0" distR="0">
+            <wp:extent cx="1419225" cy="4758578"/>
+            <wp:effectExtent l="0" t="0" r="0" b="4445"/>
+            <wp:docPr id="3" name="Imagem 3"/>
+            <wp:cNvGraphicFramePr>
+              <a:graphicFrameLocks xmlns:a="http://schemas.openxmlformats.org/drawingml/2006/main" noChangeAspect="1"/>
+            </wp:cNvGraphicFramePr>
+            <a:graphic xmlns:a="http://schemas.openxmlformats.org/drawingml/2006/main">
+              <a:graphicData uri="http://schemas.openxmlformats.org/drawingml/2006/picture">
+                <pic:pic xmlns:pic="http://schemas.openxmlformats.org/drawingml/2006/picture">
+                  <pic:nvPicPr>
+                    <pic:cNvPr id="3" name="diagramasprinkler.png"/>
+                    <pic:cNvPicPr/>
+                  </pic:nvPicPr>
+                  <pic:blipFill>
+                    <a:blip r:embed="rId7">
+                      <a:extLst>
+                        <a:ext uri="{28A0092B-C50C-407E-A947-70E740481C1C}">
+                          <a14:useLocalDpi xmlns:a14="http://schemas.microsoft.com/office/drawing/2010/main" val="0"/>
+                        </a:ext>
+                      </a:extLst>
+                    </a:blip>
+                    <a:stretch>
+                      <a:fillRect/>
+                    </a:stretch>
+                  </pic:blipFill>
+                  <pic:spPr>
+                    <a:xfrm>
+                      <a:off x="0" y="0"/>
+                      <a:ext cx="1465719" cy="4914470"/>
+                    </a:xfrm>
+                    <a:prstGeom prst="rect">
+                      <a:avLst/>
+                    </a:prstGeom>
+                  </pic:spPr>
+                </pic:pic>
+              </a:graphicData>
+            </a:graphic>
+          </wp:inline>
+        </w:drawing>
+      </w:r>
+    </w:p>
+    <w:p>
+      <w:pPr>
+        <w:pStyle w:val="Texto"/>
+        <w:jc w:val="center"/>
+      </w:pPr>
+      <w:r>
+        <w:t>(Fonte: Elaborado pelo autor)</w:t>
+      </w:r>
+    </w:p>
+    <w:p>
+      <w:pPr>
+        <w:pStyle w:val="Subtitulo"/>
+      </w:pPr>
+      <w:r>
+        <w:t>3.3 Descrição das Atividades Realizadas</w:t>
+      </w:r>
+    </w:p>
+    <w:p>
+      <w:pPr>
+        <w:pStyle w:val="Texto"/>
+      </w:pPr>
+      <w:r>
+        <w:tab/>
+        <w:t xml:space="preserve">Como foi dito na seção anterior, o projeto possui duas frentes: o </w:t>
+      </w:r>
+      <w:r>
+        <w:rPr>
+          <w:i/>
+        </w:rPr>
+        <w:t xml:space="preserve">software </w:t>
+      </w:r>
+      <w:r>
+        <w:t xml:space="preserve">e o </w:t>
+      </w:r>
+      <w:r>
+        <w:rPr>
+          <w:i/>
+        </w:rPr>
+        <w:t>hardware</w:t>
+      </w:r>
+      <w:r>
+        <w:t xml:space="preserve">. Nesta sessão encontra-se a explicação para as implementações de cada módulo e </w:t>
+      </w:r>
+      <w:r>
+        <w:rPr>
+          <w:color w:val="FF0000"/>
+        </w:rPr>
+        <w:t>HARDWARE</w:t>
+      </w:r>
+      <w:r>
+        <w:t>.</w:t>
+      </w:r>
+    </w:p>
+    <w:p>
+      <w:pPr>
+        <w:pStyle w:val="Subsubtitulo"/>
+      </w:pPr>
+      <w:r>
+        <w:t>3.3.1 Software</w:t>
+      </w:r>
+    </w:p>
+    <w:p>
+      <w:pPr>
+        <w:pStyle w:val="Texto"/>
+      </w:pPr>
+      <w:r>
+        <w:tab/>
+        <w:t xml:space="preserve">O software produzido para esse projeto é </w:t>
+      </w:r>
+      <w:r>
+        <w:rPr>
+          <w:i/>
+        </w:rPr>
+        <w:t xml:space="preserve">open source </w:t>
+      </w:r>
+      <w:r>
+        <w:t xml:space="preserve">e encontra-se em </w:t>
+      </w:r>
+      <w:hyperlink r:id="rId8" w:history="1">
+        <w:r>
+          <w:rPr>
+            <w:rStyle w:val="Hyperlink"/>
+          </w:rPr>
+          <w:t>https://github.com/pedrosmv/TCC/</w:t>
+        </w:r>
+      </w:hyperlink>
+      <w:r>
+        <w:t xml:space="preserve"> . O código referente à tomada de decisão, feito na linguagem C++, foi dividido em quatros arquivos, cada um relativo a um módulo e três headers, um para cada módulo menos o núcleo, que não possui função além da </w:t>
+      </w:r>
+      <w:r>
+        <w:rPr>
+          <w:i/>
+        </w:rPr>
+        <w:t>main</w:t>
+      </w:r>
+      <w:r>
+        <w:t>.</w:t>
+      </w:r>
+    </w:p>
+    <w:p>
+      <w:pPr>
+        <w:pStyle w:val="Texto"/>
+      </w:pPr>
+    </w:p>
+    <w:p>
+      <w:pPr>
+        <w:pStyle w:val="Subsubsubtitulo"/>
+      </w:pPr>
+      <w:r>
+        <w:lastRenderedPageBreak/>
+        <w:t>3.3.1.1 Processamento de Imagem</w:t>
+      </w:r>
+    </w:p>
+    <w:p>
+      <w:pPr>
+        <w:pStyle w:val="Subsubsubtitulo"/>
+        <w:rPr>
+          <w:sz w:val="22"/>
+        </w:rPr>
+      </w:pPr>
+      <w:r>
+        <w:rPr>
+          <w:sz w:val="22"/>
+        </w:rPr>
+        <w:t>3.3.1.1</w:t>
+      </w:r>
+      <w:r>
+        <w:rPr>
+          <w:sz w:val="22"/>
+        </w:rPr>
+        <w:t>.1</w:t>
+      </w:r>
+      <w:r>
+        <w:rPr>
+          <w:sz w:val="22"/>
+        </w:rPr>
+        <w:t xml:space="preserve"> </w:t>
+      </w:r>
+      <w:r>
+        <w:rPr>
+          <w:sz w:val="22"/>
+        </w:rPr>
+        <w:t>Stitch</w:t>
+      </w:r>
+    </w:p>
+    <w:p>
+      <w:pPr>
+        <w:pStyle w:val="Subsubsubtitulo"/>
+      </w:pPr>
+    </w:p>
+    <w:p>
+      <w:pPr>
+        <w:pStyle w:val="Texto"/>
+      </w:pPr>
+      <w:r>
+        <w:tab/>
+        <w:t>A primeira função do módulo de processamento de imagens é</w:t>
+      </w:r>
+      <w:r>
+        <w:t xml:space="preserve"> stitch</w:t>
+      </w:r>
+      <w:r>
+        <w:t>:</w:t>
+      </w:r>
+    </w:p>
+    <w:p>
+      <w:pPr>
+        <w:pStyle w:val="Texto"/>
+        <w:jc w:val="center"/>
+      </w:pPr>
+      <w:r>
+        <w:rPr>
+          <w:noProof/>
+        </w:rPr>
+        <w:drawing>
+          <wp:inline distT="0" distB="0" distL="0" distR="0" wp14:anchorId="2EAE9025" wp14:editId="737F30E5">
+            <wp:extent cx="3248025" cy="276225"/>
+            <wp:effectExtent l="0" t="0" r="9525" b="9525"/>
+            <wp:docPr id="1" name="Imagem 1"/>
+            <wp:cNvGraphicFramePr>
+              <a:graphicFrameLocks xmlns:a="http://schemas.openxmlformats.org/drawingml/2006/main" noChangeAspect="1"/>
+            </wp:cNvGraphicFramePr>
+            <a:graphic xmlns:a="http://schemas.openxmlformats.org/drawingml/2006/main">
+              <a:graphicData uri="http://schemas.openxmlformats.org/drawingml/2006/picture">
+                <pic:pic xmlns:pic="http://schemas.openxmlformats.org/drawingml/2006/picture">
+                  <pic:nvPicPr>
+                    <pic:cNvPr id="1" name=""/>
+                    <pic:cNvPicPr/>
+                  </pic:nvPicPr>
+                  <pic:blipFill>
+                    <a:blip r:embed="rId9"/>
+                    <a:stretch>
+                      <a:fillRect/>
+                    </a:stretch>
+                  </pic:blipFill>
+                  <pic:spPr>
+                    <a:xfrm>
+                      <a:off x="0" y="0"/>
+                      <a:ext cx="3248025" cy="276225"/>
+                    </a:xfrm>
+                    <a:prstGeom prst="rect">
+                      <a:avLst/>
+                    </a:prstGeom>
+                  </pic:spPr>
+                </pic:pic>
+              </a:graphicData>
+            </a:graphic>
+          </wp:inline>
+        </w:drawing>
+      </w:r>
+    </w:p>
+    <w:p>
+      <w:pPr>
+        <w:pStyle w:val="Texto"/>
+        <w:ind w:firstLine="720"/>
+      </w:pPr>
+      <w:r>
+        <w:t xml:space="preserve">Os seus argumentos, </w:t>
+      </w:r>
+      <w:r>
+        <w:rPr>
+          <w:i/>
+        </w:rPr>
+        <w:t xml:space="preserve">argc </w:t>
+      </w:r>
+      <w:r>
+        <w:t xml:space="preserve">e </w:t>
+      </w:r>
+      <w:r>
+        <w:rPr>
+          <w:i/>
+        </w:rPr>
+        <w:t>argv</w:t>
+      </w:r>
+      <w:r>
+        <w:t xml:space="preserve"> são os mesmos recebidos pela </w:t>
+      </w:r>
+      <w:r>
+        <w:rPr>
+          <w:i/>
+        </w:rPr>
+        <w:t>main</w:t>
+      </w:r>
+      <w:r>
+        <w:t xml:space="preserve"> passados via linha de comando. O inteiro </w:t>
+      </w:r>
+      <w:r>
+        <w:rPr>
+          <w:i/>
+        </w:rPr>
+        <w:t>argc</w:t>
+      </w:r>
+      <w:r>
+        <w:t xml:space="preserve"> é um valor que indica a quantidade </w:t>
+      </w:r>
+      <w:r>
+        <w:t xml:space="preserve">de argumentos que foram passados na chamada do programa. Já </w:t>
+      </w:r>
+      <w:r>
+        <w:rPr>
+          <w:i/>
+        </w:rPr>
+        <w:t>argv</w:t>
+      </w:r>
+      <w:r>
+        <w:t xml:space="preserve"> é um vetor do tipo </w:t>
+      </w:r>
+      <w:r>
+        <w:rPr>
+          <w:i/>
+        </w:rPr>
+        <w:t>char</w:t>
+      </w:r>
+      <w:r>
+        <w:t xml:space="preserve"> que contém os argumentos. É necessário atentar-se para o fato que </w:t>
+      </w:r>
+      <w:r>
+        <w:rPr>
+          <w:i/>
+        </w:rPr>
+        <w:t xml:space="preserve">argv[0] </w:t>
+      </w:r>
+      <w:r>
+        <w:t>é o nome do programa, portanto os argumentos encontram-se nas posições posteriores.</w:t>
+      </w:r>
+    </w:p>
+    <w:p>
+      <w:pPr>
+        <w:pStyle w:val="Texto"/>
+      </w:pPr>
+      <w:r>
+        <w:tab/>
+        <w:t xml:space="preserve">O tipo de retorno da função, Mat, é um tipo definido pela biblioteca OpenCV, que representa um </w:t>
+      </w:r>
+      <w:r>
+        <w:rPr>
+          <w:i/>
+        </w:rPr>
+        <w:t xml:space="preserve">array </w:t>
+      </w:r>
+      <w:r>
+        <w:t>de canal simples ou multicanal que pode armazenar imagens. No caso da função aqui citada o retorno é uma imagem, união das imagens passadas por argumento.</w:t>
+      </w:r>
+    </w:p>
+    <w:p>
+      <w:pPr>
+        <w:pStyle w:val="Texto"/>
+      </w:pPr>
+      <w:r>
+        <w:tab/>
+        <w:t xml:space="preserve">As imagens presentes no vetor </w:t>
+      </w:r>
+      <w:r>
+        <w:rPr>
+          <w:i/>
+        </w:rPr>
+        <w:t>argv</w:t>
+      </w:r>
+      <w:r>
+        <w:t xml:space="preserve"> são lidas e colocadas num vetor de imagens do tipo Mat chamado “imgs” e esse vetor será utilizado pelo método stitch do objeto sitcher, como é possível observar na imagem abaixo:</w:t>
+      </w:r>
+    </w:p>
+    <w:p>
+      <w:pPr>
+        <w:pStyle w:val="Texto"/>
+        <w:jc w:val="center"/>
+      </w:pPr>
+      <w:r>
+        <w:rPr>
+          <w:noProof/>
+        </w:rPr>
+        <w:drawing>
+          <wp:inline distT="0" distB="0" distL="0" distR="0" wp14:anchorId="349D74FA" wp14:editId="0B698D69">
+            <wp:extent cx="5581650" cy="1123950"/>
+            <wp:effectExtent l="0" t="0" r="0" b="0"/>
+            <wp:docPr id="5" name="Imagem 5"/>
+            <wp:cNvGraphicFramePr>
+              <a:graphicFrameLocks xmlns:a="http://schemas.openxmlformats.org/drawingml/2006/main" noChangeAspect="1"/>
+            </wp:cNvGraphicFramePr>
+            <a:graphic xmlns:a="http://schemas.openxmlformats.org/drawingml/2006/main">
+              <a:graphicData uri="http://schemas.openxmlformats.org/drawingml/2006/picture">
+                <pic:pic xmlns:pic="http://schemas.openxmlformats.org/drawingml/2006/picture">
+                  <pic:nvPicPr>
+                    <pic:cNvPr id="1" name=""/>
+                    <pic:cNvPicPr/>
+                  </pic:nvPicPr>
+                  <pic:blipFill>
+                    <a:blip r:embed="rId10"/>
+                    <a:stretch>
+                      <a:fillRect/>
+                    </a:stretch>
+                  </pic:blipFill>
+                  <pic:spPr>
+                    <a:xfrm>
+                      <a:off x="0" y="0"/>
+                      <a:ext cx="5581650" cy="1123950"/>
+                    </a:xfrm>
+                    <a:prstGeom prst="rect">
+                      <a:avLst/>
+                    </a:prstGeom>
+                  </pic:spPr>
+                </pic:pic>
+              </a:graphicData>
+            </a:graphic>
+          </wp:inline>
+        </w:drawing>
+      </w:r>
+    </w:p>
+    <w:p>
+      <w:pPr>
+        <w:pStyle w:val="Texto"/>
+      </w:pPr>
+      <w:r>
+        <w:tab/>
+        <w:t>A imagem resultado, presente em pano, é o retorno da função.</w:t>
+      </w:r>
+    </w:p>
+    <w:p>
+      <w:pPr>
+        <w:pStyle w:val="sub5titulo"/>
+      </w:pPr>
+      <w:r>
+        <w:t>3.3.1.1.2 Image Processing</w:t>
+      </w:r>
+    </w:p>
+    <w:p>
+      <w:pPr>
+        <w:pStyle w:val="sub5titulo"/>
+      </w:pPr>
+      <w:r>
+        <w:rPr>
+          <w:noProof/>
+        </w:rPr>
+        <w:drawing>
+          <wp:inline distT="0" distB="0" distL="0" distR="0" wp14:anchorId="4B4FE232" wp14:editId="7A57B8D3">
+            <wp:extent cx="5972175" cy="278765"/>
+            <wp:effectExtent l="0" t="0" r="9525" b="6985"/>
+            <wp:docPr id="8" name="Imagem 8"/>
+            <wp:cNvGraphicFramePr>
+              <a:graphicFrameLocks xmlns:a="http://schemas.openxmlformats.org/drawingml/2006/main" noChangeAspect="1"/>
+            </wp:cNvGraphicFramePr>
+            <a:graphic xmlns:a="http://schemas.openxmlformats.org/drawingml/2006/main">
+              <a:graphicData uri="http://schemas.openxmlformats.org/drawingml/2006/picture">
+                <pic:pic xmlns:pic="http://schemas.openxmlformats.org/drawingml/2006/picture">
+                  <pic:nvPicPr>
+                    <pic:cNvPr id="1" name=""/>
+                    <pic:cNvPicPr/>
+                  </pic:nvPicPr>
+                  <pic:blipFill>
+                    <a:blip r:embed="rId11"/>
+                    <a:stretch>
+                      <a:fillRect/>
+                    </a:stretch>
+                  </pic:blipFill>
+                  <pic:spPr>
+                    <a:xfrm>
+                      <a:off x="0" y="0"/>
+                      <a:ext cx="5972175" cy="278765"/>
+                    </a:xfrm>
+                    <a:prstGeom prst="rect">
+                      <a:avLst/>
+                    </a:prstGeom>
+                  </pic:spPr>
+                </pic:pic>
+              </a:graphicData>
+            </a:graphic>
+          </wp:inline>
+        </w:drawing>
+      </w:r>
+    </w:p>
+    <w:p>
+      <w:pPr>
+        <w:pStyle w:val="Texto"/>
+      </w:pPr>
+      <w:r>
+        <w:tab/>
+        <w:t xml:space="preserve">Essa função é o método principal do módulo de processamento de imagens. É ela que vai chamar todas as outras funções, exceto a stitch(), </w:t>
+      </w:r>
+      <w:r>
+        <w:t>e extrair o vetor de blocos que será utilizado pelo núcleo do programa.</w:t>
+      </w:r>
+    </w:p>
+    <w:p>
+      <w:pPr>
+        <w:pStyle w:val="Texto"/>
+      </w:pPr>
+      <w:r>
+        <w:lastRenderedPageBreak/>
+        <w:tab/>
+        <w:t xml:space="preserve">Esse vetor de blocos, que é o tipo do retorno da função é um vetor da </w:t>
+      </w:r>
+      <w:r>
+        <w:rPr>
+          <w:i/>
+        </w:rPr>
+        <w:t>struct</w:t>
+      </w:r>
+      <w:r>
+        <w:t xml:space="preserve"> map_block, determinada no </w:t>
+      </w:r>
+      <w:r>
+        <w:rPr>
+          <w:i/>
+        </w:rPr>
+        <w:t xml:space="preserve">header </w:t>
+      </w:r>
+      <w:r>
+        <w:t>do módulo</w:t>
+      </w:r>
+      <w:r>
+        <w:t>, imageprocessing.h</w:t>
+      </w:r>
+      <w:r>
+        <w:t>:</w:t>
+      </w:r>
+    </w:p>
+    <w:p>
+      <w:pPr>
+        <w:pStyle w:val="Texto"/>
+        <w:jc w:val="center"/>
+      </w:pPr>
+      <w:r>
+        <w:rPr>
+          <w:noProof/>
+        </w:rPr>
+        <w:drawing>
+          <wp:inline distT="0" distB="0" distL="0" distR="0" wp14:anchorId="4353AC66" wp14:editId="0AEB59F4">
+            <wp:extent cx="3143250" cy="1552575"/>
+            <wp:effectExtent l="0" t="0" r="0" b="9525"/>
+            <wp:docPr id="11" name="Imagem 11"/>
+            <wp:cNvGraphicFramePr>
+              <a:graphicFrameLocks xmlns:a="http://schemas.openxmlformats.org/drawingml/2006/main" noChangeAspect="1"/>
+            </wp:cNvGraphicFramePr>
+            <a:graphic xmlns:a="http://schemas.openxmlformats.org/drawingml/2006/main">
+              <a:graphicData uri="http://schemas.openxmlformats.org/drawingml/2006/picture">
+                <pic:pic xmlns:pic="http://schemas.openxmlformats.org/drawingml/2006/picture">
+                  <pic:nvPicPr>
+                    <pic:cNvPr id="1" name=""/>
+                    <pic:cNvPicPr/>
+                  </pic:nvPicPr>
+                  <pic:blipFill>
+                    <a:blip r:embed="rId12"/>
+                    <a:stretch>
+                      <a:fillRect/>
+                    </a:stretch>
+                  </pic:blipFill>
+                  <pic:spPr>
+                    <a:xfrm>
+                      <a:off x="0" y="0"/>
+                      <a:ext cx="3143250" cy="1552575"/>
+                    </a:xfrm>
+                    <a:prstGeom prst="rect">
+                      <a:avLst/>
+                    </a:prstGeom>
+                  </pic:spPr>
+                </pic:pic>
+              </a:graphicData>
+            </a:graphic>
+          </wp:inline>
+        </w:drawing>
+      </w:r>
+      <w:r>
+        <w:rPr>
+          <w:noProof/>
+        </w:rPr>
+        <w:t xml:space="preserve"> </w:t>
+      </w:r>
+    </w:p>
+    <w:p>
+      <w:pPr>
+        <w:pStyle w:val="sub5titulo"/>
+      </w:pPr>
+      <w:r>
+        <w:tab/>
+      </w:r>
+    </w:p>
+    <w:p>
+      <w:pPr>
+        <w:pStyle w:val="Texto"/>
+      </w:pPr>
+      <w:r>
+        <w:tab/>
+        <w:t>Nessa struct estão agrupados os valores: x, posição X do bloco no mapa de pixels; y, posição Y do bloco no mapa de pixels; regado, uma variável booleana que diz se o bloco foi regado ou não</w:t>
+      </w:r>
+      <w:r>
+        <w:t xml:space="preserve"> e</w:t>
+      </w:r>
+      <w:r>
+        <w:t xml:space="preserve"> dif_cor, o valor da diferença entre a </w:t>
+      </w:r>
+      <w:r>
+        <w:t xml:space="preserve">cor do bloco e a cor que é </w:t>
+      </w:r>
+      <w:r>
+        <w:t>o valor inferior no intervalo que define se a grama precisa ser regada, ou seja, é o valor da grama menos saudável</w:t>
+      </w:r>
+      <w:r>
+        <w:t>.</w:t>
+      </w:r>
+    </w:p>
+    <w:p>
+      <w:pPr>
+        <w:pStyle w:val="Texto"/>
+      </w:pPr>
+      <w:r>
+        <w:tab/>
+        <w:t>Como argumentos, image_processing recebe a imagem gerada pela função stitch() e o endereço de dois ponteiros, max_col representando o número máximo de colunas e max_linha representando o número máximo de linhas. Essas variáveis são utilizadas no módulo do sprinkler e, portanto, seus valores são atribuídos no módulo de processamento de imagens, único local onde esse valor é acessível.</w:t>
+      </w:r>
+    </w:p>
+    <w:p>
+      <w:pPr>
+        <w:pStyle w:val="Texto"/>
+      </w:pPr>
+      <w:r>
+        <w:tab/>
+        <w:t>A primeira parte dessa função é definir o intervalo de cores que define a área de interesse da imagem, no nosso caso, o gramado</w:t>
+      </w:r>
+      <w:r>
+        <w:t xml:space="preserve"> </w:t>
+      </w:r>
+      <w:r>
+        <w:t>(field_range)</w:t>
+      </w:r>
+      <w:r>
+        <w:t xml:space="preserve"> e o intervalo em que o gramado </w:t>
+      </w:r>
+      <w:r>
+        <w:t>necessita de água (limites_rgb)</w:t>
+      </w:r>
+      <w:r>
+        <w:t>.</w:t>
+      </w:r>
+      <w:r>
+        <w:t xml:space="preserve"> Os valores usados nesse projeto foram definidos na </w:t>
+      </w:r>
+      <w:r>
+        <w:rPr>
+          <w:highlight w:val="yellow"/>
+        </w:rPr>
+        <w:t>monografia do Tiago</w:t>
+      </w:r>
+      <w:r>
+        <w:t>.</w:t>
+      </w:r>
+    </w:p>
+    <w:p>
+      <w:pPr>
+        <w:pStyle w:val="Texto"/>
+        <w:jc w:val="center"/>
+      </w:pPr>
+      <w:r>
+        <w:rPr>
+          <w:noProof/>
+        </w:rPr>
+        <w:drawing>
+          <wp:inline distT="0" distB="0" distL="0" distR="0" wp14:anchorId="594EE80C" wp14:editId="13B732AB">
+            <wp:extent cx="4038600" cy="1409700"/>
+            <wp:effectExtent l="0" t="0" r="0" b="0"/>
+            <wp:docPr id="12" name="Imagem 12"/>
+            <wp:cNvGraphicFramePr>
+              <a:graphicFrameLocks xmlns:a="http://schemas.openxmlformats.org/drawingml/2006/main" noChangeAspect="1"/>
+            </wp:cNvGraphicFramePr>
+            <a:graphic xmlns:a="http://schemas.openxmlformats.org/drawingml/2006/main">
+              <a:graphicData uri="http://schemas.openxmlformats.org/drawingml/2006/picture">
+                <pic:pic xmlns:pic="http://schemas.openxmlformats.org/drawingml/2006/picture">
+                  <pic:nvPicPr>
+                    <pic:cNvPr id="1" name=""/>
+                    <pic:cNvPicPr/>
+                  </pic:nvPicPr>
+                  <pic:blipFill>
+                    <a:blip r:embed="rId13"/>
+                    <a:stretch>
+                      <a:fillRect/>
+                    </a:stretch>
+                  </pic:blipFill>
+                  <pic:spPr>
+                    <a:xfrm>
+                      <a:off x="0" y="0"/>
+                      <a:ext cx="4038600" cy="1409700"/>
+                    </a:xfrm>
+                    <a:prstGeom prst="rect">
+                      <a:avLst/>
+                    </a:prstGeom>
+                  </pic:spPr>
+                </pic:pic>
+              </a:graphicData>
+            </a:graphic>
+          </wp:inline>
+        </w:drawing>
+      </w:r>
+    </w:p>
+    <w:p>
+      <w:pPr>
+        <w:pStyle w:val="Texto"/>
+        <w:jc w:val="center"/>
+      </w:pPr>
+    </w:p>
+    <w:p>
+      <w:pPr>
+        <w:pStyle w:val="Texto"/>
+        <w:jc w:val="center"/>
+      </w:pPr>
+    </w:p>
+    <w:p>
+      <w:pPr>
+        <w:pStyle w:val="Texto"/>
+        <w:jc w:val="both"/>
+      </w:pPr>
+      <w:r>
+        <w:lastRenderedPageBreak/>
+        <w:tab/>
+        <w:t>Após a definição dos intervalos, são definidas algumas variáveis que são utilizadas entre todas as funções:</w:t>
+      </w:r>
+    </w:p>
+    <w:p>
+      <w:pPr>
+        <w:pStyle w:val="Texto"/>
+        <w:jc w:val="center"/>
+      </w:pPr>
+      <w:r>
+        <w:rPr>
+          <w:noProof/>
+        </w:rPr>
+        <w:drawing>
+          <wp:inline distT="0" distB="0" distL="0" distR="0" wp14:anchorId="360706E5" wp14:editId="10F54606">
+            <wp:extent cx="4552950" cy="1076325"/>
+            <wp:effectExtent l="0" t="0" r="0" b="9525"/>
+            <wp:docPr id="14" name="Imagem 14"/>
+            <wp:cNvGraphicFramePr>
+              <a:graphicFrameLocks xmlns:a="http://schemas.openxmlformats.org/drawingml/2006/main" noChangeAspect="1"/>
+            </wp:cNvGraphicFramePr>
+            <a:graphic xmlns:a="http://schemas.openxmlformats.org/drawingml/2006/main">
+              <a:graphicData uri="http://schemas.openxmlformats.org/drawingml/2006/picture">
+                <pic:pic xmlns:pic="http://schemas.openxmlformats.org/drawingml/2006/picture">
+                  <pic:nvPicPr>
+                    <pic:cNvPr id="1" name=""/>
+                    <pic:cNvPicPr/>
+                  </pic:nvPicPr>
+                  <pic:blipFill>
+                    <a:blip r:embed="rId14"/>
+                    <a:stretch>
+                      <a:fillRect/>
+                    </a:stretch>
+                  </pic:blipFill>
+                  <pic:spPr>
+                    <a:xfrm>
+                      <a:off x="0" y="0"/>
+                      <a:ext cx="4552950" cy="1076325"/>
+                    </a:xfrm>
+                    <a:prstGeom prst="rect">
+                      <a:avLst/>
+                    </a:prstGeom>
+                  </pic:spPr>
+                </pic:pic>
+              </a:graphicData>
+            </a:graphic>
+          </wp:inline>
+        </w:drawing>
+      </w:r>
+    </w:p>
+    <w:p>
+      <w:pPr>
+        <w:pStyle w:val="Texto"/>
+      </w:pPr>
+      <w:r>
+        <w:tab/>
+        <w:t>Essas variáveis estão relacionadas com a divisão da imagem em blocos, quad_dim é a quantidade de pixels que formam um lado do bloco, black_pixel_maximum define a quantidade máxima de pixels que podem ser pretos dentro de um bloco e quad_linha e quad_col representam o número de blocos no eixo Y e X da imagem respectivamente.</w:t>
+      </w:r>
+    </w:p>
+    <w:p>
+      <w:pPr>
+        <w:pStyle w:val="Texto"/>
+      </w:pPr>
+      <w:r>
+        <w:tab/>
+      </w:r>
+      <w:r>
+        <w:t>O próximo passo da função é aplicar as operações necessárias para poder extrair da imagem as informações desejadas.</w:t>
+      </w:r>
+      <w:r>
+        <w:t xml:space="preserve"> A primeira parte utiliza apenas funções implementadas pelo OpenCV, resultando em uma imagem </w:t>
       </w:r>
       <w:bookmarkStart w:id="0" w:name="_GoBack"/>
       <w:bookmarkEnd w:id="0"/>
-      <w:r>
-        <w:t xml:space="preserve"> </w:t>
-      </w:r>
-      <w:r>
-        <w:t xml:space="preserve"> </w:t>
-      </w:r>
-    </w:p>
-    <w:p>
-      <w:pPr>
-        <w:pStyle w:val="Texto"/>
-      </w:pPr>
-      <w:r>
-        <w:tab/>
-      </w:r>
-      <w:r>
-        <w:t xml:space="preserve">O sistema de irrigação autônomo possui duas frentes igualmente importantes: O </w:t>
-      </w:r>
-      <w:r>
-        <w:rPr>
-          <w:i/>
-        </w:rPr>
-        <w:t xml:space="preserve">software </w:t>
-      </w:r>
-      <w:r>
-        <w:t xml:space="preserve">que é o responsável por controlar o sistema e tomar a decisão de regar ou não a área e o </w:t>
-      </w:r>
-      <w:r>
-        <w:rPr>
-          <w:i/>
-        </w:rPr>
-        <w:t>hardware</w:t>
-      </w:r>
-      <w:r>
-        <w:t xml:space="preserve">, que é onde o </w:t>
-      </w:r>
-      <w:r>
-        <w:rPr>
-          <w:i/>
-        </w:rPr>
-        <w:t xml:space="preserve">software </w:t>
-      </w:r>
-      <w:r>
-        <w:t>irá ficar hospedado e também responsável pelas ações do sistema.</w:t>
-      </w:r>
-    </w:p>
-    <w:p>
-      <w:pPr>
-        <w:pStyle w:val="Texto"/>
-      </w:pPr>
-      <w:r>
-        <w:tab/>
-        <w:t xml:space="preserve">O </w:t>
-      </w:r>
-      <w:r>
-        <w:rPr>
-          <w:i/>
-        </w:rPr>
-        <w:t xml:space="preserve">software </w:t>
-      </w:r>
-      <w:r>
-        <w:t>é dividido em duas partes, a parte de tomada de decisão, que foi desenvolvida na linguagem C++ e a parte responsável por ler os sensores e transmitir os valores obtidos, que foi desenvolvida na linguagem do Arduino, que é baseada na linguagem C.</w:t>
-      </w:r>
-    </w:p>
-    <w:p>
-      <w:pPr>
-        <w:pStyle w:val="Texto"/>
-      </w:pPr>
-      <w:r>
-        <w:tab/>
-        <w:t xml:space="preserve">O </w:t>
-      </w:r>
-      <w:r>
-        <w:rPr>
-          <w:i/>
-        </w:rPr>
-        <w:t>hardware</w:t>
-      </w:r>
-      <w:r>
-        <w:t xml:space="preserve"> consiste na </w:t>
-      </w:r>
-      <w:proofErr w:type="spellStart"/>
-      <w:r>
-        <w:rPr>
-          <w:highlight w:val="yellow"/>
-        </w:rPr>
-        <w:t>Raspbery</w:t>
-      </w:r>
-      <w:proofErr w:type="spellEnd"/>
-      <w:r>
-        <w:rPr>
-          <w:highlight w:val="yellow"/>
-        </w:rPr>
-        <w:t xml:space="preserve"> </w:t>
-      </w:r>
-      <w:proofErr w:type="spellStart"/>
-      <w:r>
-        <w:rPr>
-          <w:highlight w:val="yellow"/>
-        </w:rPr>
-        <w:t>Pi</w:t>
-      </w:r>
-      <w:proofErr w:type="spellEnd"/>
-      <w:r>
-        <w:t>, hospedeira do programa responsável pela tomada de decisão, um Arduino, responsável por ler os valores dos sensores e outro Arduino responsável por controlar o motor que regula a quantidade de água usada para regar uma área.</w:t>
-      </w:r>
-    </w:p>
-    <w:p>
-      <w:pPr>
-        <w:pStyle w:val="Subsubtitulo"/>
-      </w:pPr>
-      <w:r>
-        <w:t>3.2.1 Software</w:t>
-      </w:r>
-    </w:p>
-    <w:p>
-      <w:pPr>
-        <w:pStyle w:val="Subsubtitulo"/>
-        <w:rPr>
-          <w:sz w:val="24"/>
-          <w:szCs w:val="24"/>
-        </w:rPr>
-      </w:pPr>
-      <w:r>
-        <w:rPr>
-          <w:sz w:val="24"/>
-          <w:szCs w:val="24"/>
-        </w:rPr>
-        <w:t>3.2.1.1 Tomada de Decisão</w:t>
-      </w:r>
-    </w:p>
-    <w:p>
-      <w:pPr>
-        <w:pStyle w:val="Texto"/>
-      </w:pPr>
-      <w:r>
-        <w:tab/>
-      </w:r>
     </w:p>
     <w:sectPr>
       <w:pgSz w:w="12240" w:h="15840"/>
@@ -753,6 +2127,73 @@
       <w:lang w:val="pt-BR"/>
     </w:rPr>
   </w:style>
+  <w:style w:type="paragraph" w:customStyle="1" w:styleId="Subsubsubtitulo">
+    <w:name w:val="Subsubsubtitulo"/>
+    <w:basedOn w:val="Subsubtitulo"/>
+    <w:link w:val="SubsubsubtituloChar"/>
+    <w:qFormat/>
+    <w:rsid w:val="00A72104"/>
+    <w:rPr>
+      <w:sz w:val="24"/>
+    </w:rPr>
+  </w:style>
+  <w:style w:type="character" w:styleId="Hyperlink">
+    <w:name w:val="Hyperlink"/>
+    <w:basedOn w:val="Fontepargpadro"/>
+    <w:uiPriority w:val="99"/>
+    <w:unhideWhenUsed/>
+    <w:rsid w:val="00481537"/>
+    <w:rPr>
+      <w:color w:val="0563C1" w:themeColor="hyperlink"/>
+      <w:u w:val="single"/>
+    </w:rPr>
+  </w:style>
+  <w:style w:type="character" w:customStyle="1" w:styleId="SubsubsubtituloChar">
+    <w:name w:val="Subsubsubtitulo Char"/>
+    <w:basedOn w:val="SubsubtituloChar"/>
+    <w:link w:val="Subsubsubtitulo"/>
+    <w:rsid w:val="00A72104"/>
+    <w:rPr>
+      <w:rFonts w:ascii="Arial" w:hAnsi="Arial"/>
+      <w:b/>
+      <w:sz w:val="24"/>
+      <w:lang w:val="pt-BR"/>
+    </w:rPr>
+  </w:style>
+  <w:style w:type="character" w:styleId="MenoPendente">
+    <w:name w:val="Unresolved Mention"/>
+    <w:basedOn w:val="Fontepargpadro"/>
+    <w:uiPriority w:val="99"/>
+    <w:semiHidden/>
+    <w:unhideWhenUsed/>
+    <w:rsid w:val="00481537"/>
+    <w:rPr>
+      <w:color w:val="808080"/>
+      <w:shd w:val="clear" w:color="auto" w:fill="E6E6E6"/>
+    </w:rPr>
+  </w:style>
+  <w:style w:type="paragraph" w:customStyle="1" w:styleId="sub5titulo">
+    <w:name w:val="sub5titulo"/>
+    <w:basedOn w:val="Subsubsubtitulo"/>
+    <w:link w:val="sub5tituloChar"/>
+    <w:qFormat/>
+    <w:rsid w:val="00E010C1"/>
+    <w:rPr>
+      <w:sz w:val="22"/>
+    </w:rPr>
+  </w:style>
+  <w:style w:type="character" w:customStyle="1" w:styleId="sub5tituloChar">
+    <w:name w:val="sub5titulo Char"/>
+    <w:basedOn w:val="SubsubsubtituloChar"/>
+    <w:link w:val="sub5titulo"/>
+    <w:rsid w:val="00E010C1"/>
+    <w:rPr>
+      <w:rFonts w:ascii="Arial" w:hAnsi="Arial"/>
+      <w:b/>
+      <w:sz w:val="24"/>
+      <w:lang w:val="pt-BR"/>
+    </w:rPr>
+  </w:style>
 </w:styles>
 </file>
 

</xml_diff>